<commit_message>
fixed bug in min latency te
</commit_message>
<xml_diff>
--- a/sdn_apps/sdn_report.docx
+++ b/sdn_apps/sdn_report.docx
@@ -24,6 +24,7 @@
       </w:pPr>
       <w:r>
         <w:rPr>
+          <w:noProof/>
           <w:lang w:val="en-US"/>
         </w:rPr>
         <w:drawing>
@@ -98,6 +99,7 @@
       </w:pPr>
       <w:r>
         <w:rPr>
+          <w:noProof/>
           <w:lang w:val="en-US"/>
         </w:rPr>
         <w:drawing>
@@ -185,8 +187,85 @@
           <w:lang w:val="en-US"/>
         </w:rPr>
         <w:lastRenderedPageBreak/>
-        <w:t>host has MAC address 00:00:00:00:00:02. S4 sends packets with destination MAC address 00:00:00:00:00:02 along output port s4-eth3. This is the output port that shares a link with s2, so again, this checks out. In general, this flow table makes it so packets are routed along the shorted path (in terms of number of links used) to reach their destination.</w:t>
+        <w:t xml:space="preserve">host has MAC address </w:t>
       </w:r>
+      <w:proofErr w:type="gramStart"/>
+      <w:r>
+        <w:rPr>
+          <w:lang w:val="en-US"/>
+        </w:rPr>
+        <w:t>00:00:00:00:00:02</w:t>
+      </w:r>
+      <w:proofErr w:type="gramEnd"/>
+      <w:r>
+        <w:rPr>
+          <w:lang w:val="en-US"/>
+        </w:rPr>
+        <w:t xml:space="preserve">. S4 sends packets with destination MAC address </w:t>
+      </w:r>
+      <w:proofErr w:type="gramStart"/>
+      <w:r>
+        <w:rPr>
+          <w:lang w:val="en-US"/>
+        </w:rPr>
+        <w:t>00:00:00:00:00:02</w:t>
+      </w:r>
+      <w:proofErr w:type="gramEnd"/>
+      <w:r>
+        <w:rPr>
+          <w:lang w:val="en-US"/>
+        </w:rPr>
+        <w:t xml:space="preserve"> along output port s4-eth3. This is the output port that shares a link with s2, so again, this checks out. In general, this flow table makes </w:t>
+      </w:r>
+      <w:proofErr w:type="gramStart"/>
+      <w:r>
+        <w:rPr>
+          <w:lang w:val="en-US"/>
+        </w:rPr>
+        <w:t>it</w:t>
+      </w:r>
+      <w:proofErr w:type="gramEnd"/>
+      <w:r>
+        <w:rPr>
+          <w:lang w:val="en-US"/>
+        </w:rPr>
+        <w:t xml:space="preserve"> so packets are routed along the shorted path (in terms of number of links used) to reach their destination.</w:t>
+      </w:r>
+    </w:p>
+    <w:p>
+      <w:pPr>
+        <w:rPr>
+          <w:lang w:val="en-US"/>
+        </w:rPr>
+      </w:pPr>
+    </w:p>
+    <w:p>
+      <w:pPr>
+        <w:pStyle w:val="Heading1"/>
+        <w:rPr>
+          <w:lang w:val="en-US"/>
+        </w:rPr>
+      </w:pPr>
+      <w:r>
+        <w:rPr>
+          <w:lang w:val="en-US"/>
+        </w:rPr>
+        <w:t>Command 4</w:t>
+      </w:r>
+    </w:p>
+    <w:p>
+      <w:pPr>
+        <w:rPr>
+          <w:lang w:val="en-US"/>
+        </w:rPr>
+      </w:pPr>
+    </w:p>
+    <w:p>
+      <w:pPr>
+        <w:rPr>
+          <w:lang w:val="en-US"/>
+        </w:rPr>
+      </w:pPr>
     </w:p>
     <w:sectPr>
       <w:pgSz w:w="12240" w:h="15840"/>

</xml_diff>